<commit_message>
Project-plan and Risk assessment completion , Team-plan initialization
</commit_message>
<xml_diff>
--- a/Project -description-v01.docx
+++ b/Project -description-v01.docx
@@ -611,6 +611,14 @@
         <w:rPr>
           <w:rFonts w:ascii="Times New Roman" w:eastAsia="Times New Roman" w:hAnsi="Times New Roman" w:cs="Times New Roman"/>
           <w:color w:val="000000"/>
+          <w:lang w:val="en-US" w:eastAsia="el-GR"/>
+        </w:rPr>
+        <w:t>-wireframes</w:t>
+      </w:r>
+      <w:r>
+        <w:rPr>
+          <w:rFonts w:ascii="Times New Roman" w:eastAsia="Times New Roman" w:hAnsi="Times New Roman" w:cs="Times New Roman"/>
+          <w:color w:val="000000"/>
           <w:lang w:eastAsia="el-GR"/>
         </w:rPr>
         <w:t>:</w:t>
@@ -622,17 +630,6 @@
         <w:rPr>
           <w:rFonts w:ascii="Times New Roman" w:eastAsia="Times New Roman" w:hAnsi="Times New Roman" w:cs="Times New Roman"/>
           <w:color w:val="000000"/>
-          <w:lang w:eastAsia="el-GR"/>
-        </w:rPr>
-      </w:pPr>
-    </w:p>
-    <w:p>
-      <w:pPr>
-        <w:spacing w:before="60" w:after="0" w:line="240" w:lineRule="auto"/>
-        <w:rPr>
-          <w:rFonts w:ascii="Times New Roman" w:eastAsia="Times New Roman" w:hAnsi="Times New Roman" w:cs="Times New Roman"/>
-          <w:sz w:val="24"/>
-          <w:szCs w:val="24"/>
           <w:lang w:eastAsia="el-GR"/>
         </w:rPr>
       </w:pPr>
@@ -646,10 +643,10 @@
         </w:rPr>
         <w:lastRenderedPageBreak/>
         <w:drawing>
-          <wp:inline distT="0" distB="0" distL="0" distR="0" wp14:anchorId="446F2EDD" wp14:editId="764C9A1C">
-            <wp:extent cx="5810250" cy="4733668"/>
-            <wp:effectExtent l="0" t="0" r="0" b="0"/>
-            <wp:docPr id="6" name="Picture 6"/>
+          <wp:inline distT="0" distB="0" distL="0" distR="0" wp14:anchorId="5CA6C784" wp14:editId="0540FD48">
+            <wp:extent cx="5724525" cy="4743450"/>
+            <wp:effectExtent l="0" t="0" r="9525" b="0"/>
+            <wp:docPr id="1" name="Picture 1"/>
             <wp:cNvGraphicFramePr>
               <a:graphicFrameLocks xmlns:a="http://schemas.openxmlformats.org/drawingml/2006/main" noChangeAspect="1"/>
             </wp:cNvGraphicFramePr>
@@ -678,7 +675,7 @@
                   <pic:spPr bwMode="auto">
                     <a:xfrm>
                       <a:off x="0" y="0"/>
-                      <a:ext cx="5822880" cy="4743958"/>
+                      <a:ext cx="5724525" cy="4743450"/>
                     </a:xfrm>
                     <a:prstGeom prst="rect">
                       <a:avLst/>
@@ -694,6 +691,17 @@
           </wp:inline>
         </w:drawing>
       </w:r>
+    </w:p>
+    <w:p>
+      <w:pPr>
+        <w:spacing w:before="60" w:after="0" w:line="240" w:lineRule="auto"/>
+        <w:rPr>
+          <w:rFonts w:ascii="Times New Roman" w:eastAsia="Times New Roman" w:hAnsi="Times New Roman" w:cs="Times New Roman"/>
+          <w:sz w:val="24"/>
+          <w:szCs w:val="24"/>
+          <w:lang w:eastAsia="el-GR"/>
+        </w:rPr>
+      </w:pPr>
     </w:p>
     <w:p>
       <w:pPr>

</xml_diff>